<commit_message>
more on proposed system and stakeholders
</commit_message>
<xml_diff>
--- a/RASD.docx
+++ b/RASD.docx
@@ -10,7 +10,6 @@
           <w:docPartUnique/>
         </w:docPartObj>
       </w:sdtPr>
-      <w:sdtEndPr/>
       <w:sdtContent>
         <w:p>
           <w:r>
@@ -159,7 +158,6 @@
                                   <w:dataBinding w:prefixMappings="xmlns:ns0='http://schemas.microsoft.com/office/2006/coverPageProps'" w:xpath="/ns0:CoverPageProperties[1]/ns0:CompanyAddress[1]" w:storeItemID="{55AF091B-3C7A-41E3-B477-F2FDAA23CFDA}"/>
                                   <w:text w:multiLine="1"/>
                                 </w:sdtPr>
-                                <w:sdtEndPr/>
                                 <w:sdtContent>
                                   <w:p>
                                     <w:pPr>
@@ -519,7 +517,6 @@
                                   <w:dataBinding w:prefixMappings="xmlns:ns0='http://schemas.openxmlformats.org/package/2006/metadata/core-properties' xmlns:ns1='http://purl.org/dc/elements/1.1/'" w:xpath="/ns0:coreProperties[1]/ns1:title[1]" w:storeItemID="{6C3C8BC8-F283-45AE-878A-BAB7291924A1}"/>
                                   <w:text/>
                                 </w:sdtPr>
-                                <w:sdtEndPr/>
                                 <w:sdtContent>
                                   <w:p>
                                     <w:pPr>
@@ -757,9 +754,9 @@
         </w:p>
       </w:sdtContent>
     </w:sdt>
-    <w:bookmarkStart w:id="0" w:name="_Toc338936757" w:displacedByCustomXml="next"/>
+    <w:bookmarkStart w:id="0" w:name="_Toc338936632" w:displacedByCustomXml="next"/>
     <w:bookmarkStart w:id="1" w:name="_Toc338936651" w:displacedByCustomXml="next"/>
-    <w:bookmarkStart w:id="2" w:name="_Toc338936632" w:displacedByCustomXml="next"/>
+    <w:bookmarkStart w:id="2" w:name="_Toc338936757" w:displacedByCustomXml="next"/>
     <w:sdt>
       <w:sdtPr>
         <w:rPr>
@@ -778,7 +775,6 @@
           <w:docPartUnique/>
         </w:docPartObj>
       </w:sdtPr>
-      <w:sdtEndPr/>
       <w:sdtContent>
         <w:p>
           <w:pPr>
@@ -5732,7 +5728,25 @@
           <w:sz w:val="27"/>
           <w:szCs w:val="27"/>
         </w:rPr>
-        <w:t>Nothing is said about how to</w:t>
+        <w:t xml:space="preserve">The discount for having </w:t>
+      </w:r>
+      <w:proofErr w:type="gramStart"/>
+      <w:r>
+        <w:rPr>
+          <w:rFonts w:ascii="Calibri" w:hAnsi="Calibri"/>
+          <w:sz w:val="27"/>
+          <w:szCs w:val="27"/>
+        </w:rPr>
+        <w:t>at</w:t>
+      </w:r>
+      <w:proofErr w:type="gramEnd"/>
+      <w:r>
+        <w:rPr>
+          <w:rFonts w:ascii="Calibri" w:hAnsi="Calibri"/>
+          <w:sz w:val="27"/>
+          <w:szCs w:val="27"/>
+        </w:rPr>
+        <w:t xml:space="preserve"> least two other passengers onto the car is applied only if those passengers are in the car before the engine ignites.</w:t>
       </w:r>
     </w:p>
     <w:p>
@@ -5754,46 +5768,6 @@
           <w:sz w:val="27"/>
           <w:szCs w:val="27"/>
         </w:rPr>
-        <w:t xml:space="preserve">The discount for having </w:t>
-      </w:r>
-      <w:proofErr w:type="gramStart"/>
-      <w:r>
-        <w:rPr>
-          <w:rFonts w:ascii="Calibri" w:hAnsi="Calibri"/>
-          <w:sz w:val="27"/>
-          <w:szCs w:val="27"/>
-        </w:rPr>
-        <w:t>at</w:t>
-      </w:r>
-      <w:proofErr w:type="gramEnd"/>
-      <w:r>
-        <w:rPr>
-          <w:rFonts w:ascii="Calibri" w:hAnsi="Calibri"/>
-          <w:sz w:val="27"/>
-          <w:szCs w:val="27"/>
-        </w:rPr>
-        <w:t xml:space="preserve"> least two other passengers onto the car is applied only if those passengers are in the car before the engine ignites.</w:t>
-      </w:r>
-    </w:p>
-    <w:p>
-      <w:pPr>
-        <w:pStyle w:val="ListParagraph"/>
-        <w:numPr>
-          <w:ilvl w:val="0"/>
-          <w:numId w:val="16"/>
-        </w:numPr>
-        <w:rPr>
-          <w:rFonts w:ascii="Calibri" w:hAnsi="Calibri"/>
-          <w:sz w:val="27"/>
-          <w:szCs w:val="27"/>
-        </w:rPr>
-      </w:pPr>
-      <w:r>
-        <w:rPr>
-          <w:rFonts w:ascii="Calibri" w:hAnsi="Calibri"/>
-          <w:sz w:val="27"/>
-          <w:szCs w:val="27"/>
-        </w:rPr>
         <w:t xml:space="preserve">It is said that “A user that reaches a reserved car must be able to tell the system she’s nearby” and we assume that </w:t>
       </w:r>
       <w:proofErr w:type="gramStart"/>
@@ -5966,7 +5940,13 @@
       </w:r>
       <w:proofErr w:type="gramEnd"/>
       <w:r>
-        <w:t xml:space="preserve"> Users must have enough storage space to install the PowerEnjoy app. The web app must have AJAX support. </w:t>
+        <w:t xml:space="preserve"> Users must have enough storage space to install the PowerEnjoy app. </w:t>
+      </w:r>
+      <w:r>
+        <w:t>The server must be able to run a web server application,</w:t>
+      </w:r>
+      <w:r>
+        <w:t xml:space="preserve"> for instance Apache Web Server.</w:t>
       </w:r>
     </w:p>
     <w:p/>
@@ -6025,7 +6005,7 @@
           </w:tcPr>
           <w:p>
             <w:r>
-              <w:t>Client mobile app</w:t>
+              <w:t>Client mobile device</w:t>
             </w:r>
           </w:p>
         </w:tc>
@@ -6033,7 +6013,42 @@
           <w:tcPr>
             <w:tcW w:w="6763" w:type="dxa"/>
           </w:tcPr>
-          <w:p/>
+          <w:p>
+            <w:pPr>
+              <w:pStyle w:val="ListParagraph"/>
+              <w:numPr>
+                <w:ilvl w:val="0"/>
+                <w:numId w:val="38"/>
+              </w:numPr>
+            </w:pPr>
+            <w:r>
+              <w:t>3G/4G connections</w:t>
+            </w:r>
+          </w:p>
+          <w:p>
+            <w:pPr>
+              <w:pStyle w:val="ListParagraph"/>
+              <w:numPr>
+                <w:ilvl w:val="0"/>
+                <w:numId w:val="38"/>
+              </w:numPr>
+            </w:pPr>
+            <w:r>
+              <w:t>GPS connection (optional)</w:t>
+            </w:r>
+          </w:p>
+          <w:p>
+            <w:pPr>
+              <w:pStyle w:val="ListParagraph"/>
+              <w:numPr>
+                <w:ilvl w:val="0"/>
+                <w:numId w:val="38"/>
+              </w:numPr>
+            </w:pPr>
+            <w:r>
+              <w:t>Enough memory for the app package</w:t>
+            </w:r>
+          </w:p>
         </w:tc>
       </w:tr>
       <w:tr>
@@ -6051,7 +6066,30 @@
           <w:tcPr>
             <w:tcW w:w="6763" w:type="dxa"/>
           </w:tcPr>
-          <w:p/>
+          <w:p>
+            <w:pPr>
+              <w:pStyle w:val="ListParagraph"/>
+              <w:numPr>
+                <w:ilvl w:val="0"/>
+                <w:numId w:val="40"/>
+              </w:numPr>
+            </w:pPr>
+            <w:r>
+              <w:t>Internet connection</w:t>
+            </w:r>
+          </w:p>
+          <w:p>
+            <w:pPr>
+              <w:pStyle w:val="ListParagraph"/>
+              <w:numPr>
+                <w:ilvl w:val="0"/>
+                <w:numId w:val="40"/>
+              </w:numPr>
+            </w:pPr>
+            <w:r>
+              <w:t>Should run an OS that allows Apache Web Server to run</w:t>
+            </w:r>
+          </w:p>
         </w:tc>
       </w:tr>
       <w:tr>
@@ -6069,7 +6107,47 @@
           <w:tcPr>
             <w:tcW w:w="6763" w:type="dxa"/>
           </w:tcPr>
-          <w:p/>
+          <w:p>
+            <w:pPr>
+              <w:pStyle w:val="ListParagraph"/>
+              <w:numPr>
+                <w:ilvl w:val="0"/>
+                <w:numId w:val="39"/>
+              </w:numPr>
+            </w:pPr>
+            <w:r>
+              <w:t>Internet connection</w:t>
+            </w:r>
+          </w:p>
+          <w:p>
+            <w:pPr>
+              <w:pStyle w:val="ListParagraph"/>
+              <w:numPr>
+                <w:ilvl w:val="0"/>
+                <w:numId w:val="39"/>
+              </w:numPr>
+            </w:pPr>
+            <w:r>
+              <w:t>GPS connection</w:t>
+            </w:r>
+          </w:p>
+          <w:p>
+            <w:pPr>
+              <w:pStyle w:val="ListParagraph"/>
+              <w:numPr>
+                <w:ilvl w:val="0"/>
+                <w:numId w:val="39"/>
+              </w:numPr>
+            </w:pPr>
+            <w:proofErr w:type="gramStart"/>
+            <w:r>
+              <w:t>should</w:t>
+            </w:r>
+            <w:proofErr w:type="gramEnd"/>
+            <w:r>
+              <w:t xml:space="preserve"> run Java software</w:t>
+            </w:r>
+          </w:p>
         </w:tc>
       </w:tr>
     </w:tbl>
@@ -6250,6 +6328,7 @@
         <w:rPr>
           <w:lang w:val="en-GB"/>
         </w:rPr>
+        <w:lastRenderedPageBreak/>
         <w:t>Proposed system</w:t>
       </w:r>
     </w:p>
@@ -6261,7 +6340,6 @@
     </w:p>
     <w:p>
       <w:r>
-        <w:lastRenderedPageBreak/>
         <w:t xml:space="preserve">The web app will be available to all the major mobile operating systems and will be developed </w:t>
       </w:r>
       <w:proofErr w:type="gramStart"/>
@@ -6311,7 +6389,13 @@
       </w:r>
       <w:proofErr w:type="gramEnd"/>
       <w:r>
-        <w:t xml:space="preserve"> they must be provided with an Internet connection.</w:t>
+        <w:t xml:space="preserve"> they must be provided with an Internet connection</w:t>
+      </w:r>
+      <w:r>
+        <w:t xml:space="preserve"> and an on-board computer that must be able to run Java sofware</w:t>
+      </w:r>
+      <w:r>
+        <w:t>.</w:t>
       </w:r>
       <w:r>
         <w:t xml:space="preserve"> </w:t>
@@ -6320,37 +6404,26 @@
       <w:r>
         <w:t>However, the car is only an agent in our system and therefore all the business logic will lay on the server</w:t>
       </w:r>
+      <w:r>
+        <w:t>.</w:t>
+      </w:r>
       <w:proofErr w:type="gramEnd"/>
-      <w:r>
-        <w:t>.</w:t>
-      </w:r>
-      <w:r>
-        <w:t xml:space="preserve"> </w:t>
-      </w:r>
-      <w:proofErr w:type="gramStart"/>
-      <w:r>
-        <w:t>Moreover, the car must be abl</w:t>
-      </w:r>
-      <w:r>
-        <w:t>e to run a simple Java software</w:t>
-      </w:r>
-      <w:r>
-        <w:t xml:space="preserve"> in order to convey information to the server</w:t>
-      </w:r>
-      <w:r>
-        <w:t>, therefore there will be a small o</w:t>
-      </w:r>
-      <w:proofErr w:type="gramEnd"/>
-      <w:r>
-        <w:t>n-board computer.</w:t>
-      </w:r>
-    </w:p>
-    <w:p>
-      <w:r>
-        <w:t>The proposed system can be summarized in the image below.</w:t>
-      </w:r>
     </w:p>
     <w:p/>
+    <w:p>
+      <w:r>
+        <w:t>The proposed system can be summarized in</w:t>
+      </w:r>
+      <w:r>
+        <w:t xml:space="preserve"> an high-level way in</w:t>
+      </w:r>
+      <w:r>
+        <w:t xml:space="preserve"> the </w:t>
+      </w:r>
+      <w:r>
+        <w:t>following image:</w:t>
+      </w:r>
+    </w:p>
     <w:p/>
     <w:p>
       <w:pPr>
@@ -6408,6 +6481,68 @@
     </w:p>
     <w:p>
       <w:pPr>
+        <w:rPr>
+          <w:lang w:val="en-GB"/>
+        </w:rPr>
+      </w:pPr>
+      <w:r>
+        <w:rPr>
+          <w:lang w:val="en-GB"/>
+        </w:rPr>
+        <w:t>As for the communications, the server will expose a RESTful API to the mobile app and the electric car.</w:t>
+      </w:r>
+      <w:r>
+        <w:rPr>
+          <w:lang w:val="en-GB"/>
+        </w:rPr>
+        <w:t xml:space="preserve"> </w:t>
+      </w:r>
+      <w:bookmarkStart w:id="24" w:name="_GoBack"/>
+      <w:bookmarkEnd w:id="24"/>
+    </w:p>
+    <w:p>
+      <w:pPr>
+        <w:rPr>
+          <w:lang w:val="en-GB"/>
+        </w:rPr>
+      </w:pPr>
+    </w:p>
+    <w:p>
+      <w:pPr>
+        <w:rPr>
+          <w:lang w:val="en-GB"/>
+        </w:rPr>
+      </w:pPr>
+      <w:commentRangeStart w:id="25"/>
+      <w:r>
+        <w:rPr>
+          <w:lang w:val="en-GB"/>
+        </w:rPr>
+        <w:t xml:space="preserve">TODO: </w:t>
+      </w:r>
+      <w:r>
+        <w:rPr>
+          <w:lang w:val="en-GB"/>
+        </w:rPr>
+        <w:t>HERE WE SHOULD PUT A GRAPH WITH IMAGES FROM THE IMAGES FOLDER WHERE WE SHOW REQUESTS AND RESPONSES BETWEEN THE COMPONENTS.</w:t>
+      </w:r>
+      <w:commentRangeEnd w:id="25"/>
+      <w:r>
+        <w:rPr>
+          <w:rStyle w:val="CommentReference"/>
+        </w:rPr>
+        <w:commentReference w:id="25"/>
+      </w:r>
+    </w:p>
+    <w:p>
+      <w:pPr>
+        <w:rPr>
+          <w:lang w:val="en-GB"/>
+        </w:rPr>
+      </w:pPr>
+    </w:p>
+    <w:p>
+      <w:pPr>
         <w:pStyle w:val="Heading2"/>
         <w:rPr>
           <w:lang w:val="en-GB"/>
@@ -6462,7 +6597,13 @@
         </w:numPr>
       </w:pPr>
       <w:r>
-        <w:t>The customers of PowrEnjoy.</w:t>
+        <w:t>The customers of Pow</w:t>
+      </w:r>
+      <w:r>
+        <w:t>e</w:t>
+      </w:r>
+      <w:r>
+        <w:t>rEnjoy.</w:t>
       </w:r>
     </w:p>
     <w:p>
@@ -6474,7 +6615,48 @@
         </w:numPr>
       </w:pPr>
       <w:r>
-        <w:t>Possible creditors and shareholders.</w:t>
+        <w:lastRenderedPageBreak/>
+        <w:t>Possible creditors</w:t>
+      </w:r>
+      <w:r>
+        <w:t>/suppliers and shareholders, for example:</w:t>
+      </w:r>
+    </w:p>
+    <w:p>
+      <w:pPr>
+        <w:pStyle w:val="ListParagraph"/>
+        <w:numPr>
+          <w:ilvl w:val="1"/>
+          <w:numId w:val="34"/>
+        </w:numPr>
+      </w:pPr>
+      <w:proofErr w:type="gramStart"/>
+      <w:r>
+        <w:t>The car company that provides the cars that runs the PowerEnjoy service</w:t>
+      </w:r>
+      <w:r>
+        <w:t>.</w:t>
+      </w:r>
+      <w:proofErr w:type="gramEnd"/>
+    </w:p>
+    <w:p>
+      <w:pPr>
+        <w:pStyle w:val="ListParagraph"/>
+        <w:numPr>
+          <w:ilvl w:val="1"/>
+          <w:numId w:val="34"/>
+        </w:numPr>
+      </w:pPr>
+      <w:r>
+        <w:t xml:space="preserve">The company that provides all </w:t>
+      </w:r>
+      <w:proofErr w:type="gramStart"/>
+      <w:r>
+        <w:t>the</w:t>
+      </w:r>
+      <w:proofErr w:type="gramEnd"/>
+      <w:r>
+        <w:t xml:space="preserve"> hardware needed for the system.</w:t>
       </w:r>
     </w:p>
     <w:p>
@@ -6527,6 +6709,7 @@
       </w:r>
     </w:p>
     <w:p>
+      <w:commentRangeStart w:id="26"/>
       <w:r>
         <w:t>External service providers</w:t>
       </w:r>
@@ -6561,53 +6744,243 @@
         <w:t>Google Maps.</w:t>
       </w:r>
     </w:p>
-    <w:p>
-      <w:pPr>
-        <w:pStyle w:val="ListParagraph"/>
-        <w:numPr>
-          <w:ilvl w:val="0"/>
-          <w:numId w:val="33"/>
-        </w:numPr>
-      </w:pPr>
-      <w:proofErr w:type="gramStart"/>
-      <w:r>
-        <w:t>The car company that provides the cars that runs the PowerEnjoy service.</w:t>
-      </w:r>
-      <w:proofErr w:type="gramEnd"/>
-    </w:p>
-    <w:p>
-      <w:pPr>
-        <w:pStyle w:val="ListParagraph"/>
-        <w:numPr>
-          <w:ilvl w:val="0"/>
-          <w:numId w:val="33"/>
-        </w:numPr>
-      </w:pPr>
-      <w:r>
-        <w:lastRenderedPageBreak/>
-        <w:t xml:space="preserve">The company that provides all </w:t>
-      </w:r>
-      <w:proofErr w:type="gramStart"/>
-      <w:r>
-        <w:t>the</w:t>
-      </w:r>
-      <w:proofErr w:type="gramEnd"/>
-      <w:r>
-        <w:t xml:space="preserve"> hardware needed for the system.</w:t>
-      </w:r>
-    </w:p>
-    <w:p>
-      <w:pPr>
-        <w:pStyle w:val="ListParagraph"/>
-        <w:numPr>
-          <w:ilvl w:val="0"/>
-          <w:numId w:val="33"/>
-        </w:numPr>
-      </w:pPr>
-      <w:r>
-        <w:t>Us, as developers.</w:t>
-      </w:r>
-    </w:p>
+    <w:commentRangeEnd w:id="26"/>
+    <w:p>
+      <w:r>
+        <w:rPr>
+          <w:rStyle w:val="CommentReference"/>
+        </w:rPr>
+        <w:commentReference w:id="26"/>
+      </w:r>
+      <w:commentRangeStart w:id="27"/>
+      <w:r>
+        <w:t xml:space="preserve">And Eventually we are </w:t>
+      </w:r>
+      <w:r>
+        <w:t>s</w:t>
+      </w:r>
+      <w:r>
+        <w:t>takeholders too</w:t>
+      </w:r>
+      <w:r>
+        <w:t xml:space="preserve">, as </w:t>
+      </w:r>
+      <w:r>
+        <w:t xml:space="preserve">software </w:t>
+      </w:r>
+      <w:r>
+        <w:t>developers</w:t>
+      </w:r>
+      <w:r>
+        <w:t>/engineers.</w:t>
+      </w:r>
+    </w:p>
+    <w:p/>
+    <w:tbl>
+      <w:tblPr>
+        <w:tblStyle w:val="TableGrid"/>
+        <w:tblW w:w="0" w:type="auto"/>
+        <w:tblLook w:val="04A0" w:firstRow="1" w:lastRow="0" w:firstColumn="1" w:lastColumn="0" w:noHBand="0" w:noVBand="1"/>
+      </w:tblPr>
+      <w:tblGrid>
+        <w:gridCol w:w="3652"/>
+        <w:gridCol w:w="6196"/>
+      </w:tblGrid>
+      <w:tr>
+        <w:tc>
+          <w:tcPr>
+            <w:tcW w:w="3652" w:type="dxa"/>
+          </w:tcPr>
+          <w:commentRangeEnd w:id="27"/>
+          <w:p>
+            <w:pPr>
+              <w:rPr>
+                <w:b/>
+              </w:rPr>
+            </w:pPr>
+            <w:r>
+              <w:rPr>
+                <w:rStyle w:val="CommentReference"/>
+              </w:rPr>
+              <w:commentReference w:id="27"/>
+            </w:r>
+            <w:r>
+              <w:rPr>
+                <w:b/>
+              </w:rPr>
+              <w:t>Stakeholder</w:t>
+            </w:r>
+          </w:p>
+        </w:tc>
+        <w:tc>
+          <w:tcPr>
+            <w:tcW w:w="6196" w:type="dxa"/>
+          </w:tcPr>
+          <w:p>
+            <w:pPr>
+              <w:rPr>
+                <w:b/>
+              </w:rPr>
+            </w:pPr>
+            <w:r>
+              <w:rPr>
+                <w:b/>
+              </w:rPr>
+              <w:t>Needs</w:t>
+            </w:r>
+          </w:p>
+        </w:tc>
+      </w:tr>
+      <w:tr>
+        <w:tc>
+          <w:tcPr>
+            <w:tcW w:w="3652" w:type="dxa"/>
+          </w:tcPr>
+          <w:p>
+            <w:r>
+              <w:t>PowerEnjoy</w:t>
+            </w:r>
+          </w:p>
+        </w:tc>
+        <w:tc>
+          <w:tcPr>
+            <w:tcW w:w="6196" w:type="dxa"/>
+          </w:tcPr>
+          <w:p>
+            <w:proofErr w:type="gramStart"/>
+            <w:r>
+              <w:t>Provide the car sharing ecological service in an efficient, usable, reliable way to customers</w:t>
+            </w:r>
+            <w:proofErr w:type="gramEnd"/>
+            <w:r>
+              <w:t xml:space="preserve">. </w:t>
+            </w:r>
+          </w:p>
+        </w:tc>
+      </w:tr>
+      <w:tr>
+        <w:tc>
+          <w:tcPr>
+            <w:tcW w:w="3652" w:type="dxa"/>
+          </w:tcPr>
+          <w:p>
+            <w:r>
+              <w:t>Customers</w:t>
+            </w:r>
+          </w:p>
+        </w:tc>
+        <w:tc>
+          <w:tcPr>
+            <w:tcW w:w="6196" w:type="dxa"/>
+          </w:tcPr>
+          <w:p>
+            <w:r>
+              <w:t>Use the service usefully.</w:t>
+            </w:r>
+          </w:p>
+        </w:tc>
+      </w:tr>
+      <w:tr>
+        <w:tc>
+          <w:tcPr>
+            <w:tcW w:w="3652" w:type="dxa"/>
+          </w:tcPr>
+          <w:p>
+            <w:r>
+              <w:t>Possible creditors and shareholders</w:t>
+            </w:r>
+          </w:p>
+        </w:tc>
+        <w:tc>
+          <w:tcPr>
+            <w:tcW w:w="6196" w:type="dxa"/>
+          </w:tcPr>
+          <w:p>
+            <w:r>
+              <w:t>Get profit.</w:t>
+            </w:r>
+          </w:p>
+        </w:tc>
+      </w:tr>
+      <w:tr>
+        <w:tc>
+          <w:tcPr>
+            <w:tcW w:w="3652" w:type="dxa"/>
+          </w:tcPr>
+          <w:p>
+            <w:r>
+              <w:t>Government and society</w:t>
+            </w:r>
+          </w:p>
+        </w:tc>
+        <w:tc>
+          <w:tcPr>
+            <w:tcW w:w="6196" w:type="dxa"/>
+          </w:tcPr>
+          <w:p>
+            <w:r>
+              <w:t>More sustainable and ecological viability</w:t>
+            </w:r>
+            <w:r>
+              <w:t>.</w:t>
+            </w:r>
+          </w:p>
+        </w:tc>
+      </w:tr>
+      <w:tr>
+        <w:tc>
+          <w:tcPr>
+            <w:tcW w:w="3652" w:type="dxa"/>
+          </w:tcPr>
+          <w:p>
+            <w:r>
+              <w:t>External service providers</w:t>
+            </w:r>
+          </w:p>
+        </w:tc>
+        <w:tc>
+          <w:tcPr>
+            <w:tcW w:w="6196" w:type="dxa"/>
+          </w:tcPr>
+          <w:p>
+            <w:r>
+              <w:t>Get profit.</w:t>
+            </w:r>
+          </w:p>
+        </w:tc>
+      </w:tr>
+      <w:tr>
+        <w:tc>
+          <w:tcPr>
+            <w:tcW w:w="3652" w:type="dxa"/>
+          </w:tcPr>
+          <w:p>
+            <w:r>
+              <w:t>Us</w:t>
+            </w:r>
+          </w:p>
+        </w:tc>
+        <w:tc>
+          <w:tcPr>
+            <w:tcW w:w="6196" w:type="dxa"/>
+          </w:tcPr>
+          <w:p>
+            <w:commentRangeStart w:id="28"/>
+            <w:r>
+              <w:t>Get profit.</w:t>
+            </w:r>
+            <w:commentRangeEnd w:id="28"/>
+            <w:r>
+              <w:rPr>
+                <w:rStyle w:val="CommentReference"/>
+              </w:rPr>
+              <w:commentReference w:id="28"/>
+            </w:r>
+          </w:p>
+        </w:tc>
+      </w:tr>
+    </w:tbl>
+    <w:p/>
     <w:p>
       <w:pPr>
         <w:pStyle w:val="Heading2"/>
@@ -6717,8 +7090,8 @@
           <w:lang w:val="en-GB"/>
         </w:rPr>
       </w:pPr>
-      <w:bookmarkStart w:id="24" w:name="_Toc338936774"/>
-      <w:bookmarkStart w:id="25" w:name="_Toc465186942"/>
+      <w:bookmarkStart w:id="29" w:name="_Toc338936774"/>
+      <w:bookmarkStart w:id="30" w:name="_Toc465186942"/>
       <w:bookmarkEnd w:id="21"/>
       <w:r>
         <w:rPr>
@@ -6742,16 +7115,16 @@
         <w:lastRenderedPageBreak/>
         <w:t>Actors identifying</w:t>
       </w:r>
-      <w:bookmarkEnd w:id="24"/>
-      <w:bookmarkEnd w:id="25"/>
-    </w:p>
-    <w:p>
-      <w:pPr>
-        <w:rPr>
-          <w:lang w:val="en-GB"/>
-        </w:rPr>
-      </w:pPr>
-      <w:bookmarkStart w:id="26" w:name="_Toc465186943"/>
+      <w:bookmarkEnd w:id="29"/>
+      <w:bookmarkEnd w:id="30"/>
+    </w:p>
+    <w:p>
+      <w:pPr>
+        <w:rPr>
+          <w:lang w:val="en-GB"/>
+        </w:rPr>
+      </w:pPr>
+      <w:bookmarkStart w:id="31" w:name="_Toc465186943"/>
     </w:p>
     <w:p>
       <w:pPr>
@@ -6925,15 +7298,15 @@
           <w:lang w:val="en-GB"/>
         </w:rPr>
       </w:pPr>
-      <w:commentRangeStart w:id="27"/>
+      <w:commentRangeStart w:id="32"/>
       <w:r>
         <w:rPr>
           <w:lang w:val="en-GB"/>
         </w:rPr>
         <w:t>Requirements</w:t>
       </w:r>
-      <w:bookmarkEnd w:id="26"/>
-      <w:commentRangeEnd w:id="27"/>
+      <w:bookmarkEnd w:id="31"/>
+      <w:commentRangeEnd w:id="32"/>
       <w:r>
         <w:rPr>
           <w:rStyle w:val="CommentReference"/>
@@ -6943,16 +7316,16 @@
           <w:color w:val="auto"/>
           <w:u w:val="none"/>
         </w:rPr>
-        <w:commentReference w:id="27"/>
-      </w:r>
-    </w:p>
-    <w:p>
-      <w:pPr>
-        <w:rPr>
-          <w:lang w:val="en-GB"/>
-        </w:rPr>
-      </w:pPr>
-      <w:bookmarkStart w:id="28" w:name="_Toc465186946"/>
+        <w:commentReference w:id="32"/>
+      </w:r>
+    </w:p>
+    <w:p>
+      <w:pPr>
+        <w:rPr>
+          <w:lang w:val="en-GB"/>
+        </w:rPr>
+      </w:pPr>
+      <w:bookmarkStart w:id="33" w:name="_Toc465186946"/>
       <w:r>
         <w:rPr>
           <w:lang w:val="en-GB"/>
@@ -7051,14 +7424,14 @@
           <w:lang w:val="en-GB"/>
         </w:rPr>
       </w:pPr>
-      <w:bookmarkStart w:id="29" w:name="_Toc465186944"/>
+      <w:bookmarkStart w:id="34" w:name="_Toc465186944"/>
       <w:r>
         <w:rPr>
           <w:lang w:val="en-GB"/>
         </w:rPr>
         <w:t>Functional requirements</w:t>
       </w:r>
-      <w:bookmarkEnd w:id="29"/>
+      <w:bookmarkEnd w:id="34"/>
     </w:p>
     <w:p>
       <w:pPr>
@@ -8240,14 +8613,14 @@
           <w:lang w:val="en-GB"/>
         </w:rPr>
       </w:pPr>
-      <w:bookmarkStart w:id="30" w:name="_Toc465186945"/>
+      <w:bookmarkStart w:id="35" w:name="_Toc465186945"/>
       <w:r>
         <w:rPr>
           <w:lang w:val="en-GB"/>
         </w:rPr>
         <w:t>Non-functional requirements</w:t>
       </w:r>
-      <w:bookmarkEnd w:id="30"/>
+      <w:bookmarkEnd w:id="35"/>
     </w:p>
     <w:p>
       <w:pPr>
@@ -8453,7 +8826,7 @@
         <w:lastRenderedPageBreak/>
         <w:t>Scenario identifying</w:t>
       </w:r>
-      <w:bookmarkEnd w:id="28"/>
+      <w:bookmarkEnd w:id="33"/>
     </w:p>
     <w:p>
       <w:pPr>
@@ -8462,7 +8835,7 @@
           <w:lang w:val="en-GB"/>
         </w:rPr>
       </w:pPr>
-      <w:bookmarkStart w:id="31" w:name="_Toc465186947"/>
+      <w:bookmarkStart w:id="36" w:name="_Toc465186947"/>
       <w:r>
         <w:rPr>
           <w:lang w:val="en-GB"/>
@@ -8846,7 +9219,7 @@
         </w:rPr>
         <w:t>UML models</w:t>
       </w:r>
-      <w:bookmarkEnd w:id="31"/>
+      <w:bookmarkEnd w:id="36"/>
     </w:p>
     <w:p>
       <w:pPr>
@@ -8855,14 +9228,14 @@
           <w:lang w:val="en-GB"/>
         </w:rPr>
       </w:pPr>
-      <w:bookmarkStart w:id="32" w:name="_Toc465186948"/>
+      <w:bookmarkStart w:id="37" w:name="_Toc465186948"/>
       <w:r>
         <w:rPr>
           <w:lang w:val="en-GB"/>
         </w:rPr>
         <w:t>Use case diagram</w:t>
       </w:r>
-      <w:bookmarkEnd w:id="32"/>
+      <w:bookmarkEnd w:id="37"/>
     </w:p>
     <w:p>
       <w:pPr>
@@ -8935,14 +9308,14 @@
           <w:lang w:val="en-GB"/>
         </w:rPr>
       </w:pPr>
-      <w:bookmarkStart w:id="33" w:name="_Toc465186949"/>
+      <w:bookmarkStart w:id="38" w:name="_Toc465186949"/>
       <w:r>
         <w:rPr>
           <w:lang w:val="en-GB"/>
         </w:rPr>
         <w:t>Use case description</w:t>
       </w:r>
-      <w:bookmarkEnd w:id="33"/>
+      <w:bookmarkEnd w:id="38"/>
     </w:p>
     <w:p/>
     <w:tbl>
@@ -9024,19 +9397,19 @@
                 <w:lang w:val="en-GB"/>
               </w:rPr>
             </w:pPr>
-            <w:commentRangeStart w:id="34"/>
+            <w:commentRangeStart w:id="39"/>
             <w:r>
               <w:rPr>
                 <w:lang w:val="en-GB"/>
               </w:rPr>
               <w:t>Guest</w:t>
             </w:r>
-            <w:commentRangeEnd w:id="34"/>
+            <w:commentRangeEnd w:id="39"/>
             <w:r>
               <w:rPr>
                 <w:rStyle w:val="CommentReference"/>
               </w:rPr>
-              <w:commentReference w:id="34"/>
+              <w:commentReference w:id="39"/>
             </w:r>
           </w:p>
         </w:tc>
@@ -9989,19 +10362,19 @@
                 <w:lang w:val="en-GB"/>
               </w:rPr>
             </w:pPr>
-            <w:commentRangeStart w:id="35"/>
+            <w:commentRangeStart w:id="40"/>
             <w:r>
               <w:rPr>
                 <w:lang w:val="en-GB"/>
               </w:rPr>
               <w:t>User clicks on “Show Map” button</w:t>
             </w:r>
-            <w:commentRangeEnd w:id="35"/>
+            <w:commentRangeEnd w:id="40"/>
             <w:r>
               <w:rPr>
                 <w:rStyle w:val="CommentReference"/>
               </w:rPr>
-              <w:commentReference w:id="35"/>
+              <w:commentReference w:id="40"/>
             </w:r>
             <w:r>
               <w:rPr>
@@ -10434,19 +10807,19 @@
                 <w:lang w:val="en-GB"/>
               </w:rPr>
             </w:pPr>
-            <w:commentRangeStart w:id="36"/>
+            <w:commentRangeStart w:id="41"/>
             <w:r>
               <w:rPr>
                 <w:lang w:val="en-GB"/>
               </w:rPr>
               <w:t>User clicks on “Show Map” button</w:t>
             </w:r>
-            <w:commentRangeEnd w:id="36"/>
+            <w:commentRangeEnd w:id="41"/>
             <w:r>
               <w:rPr>
                 <w:rStyle w:val="CommentReference"/>
               </w:rPr>
-              <w:commentReference w:id="36"/>
+              <w:commentReference w:id="41"/>
             </w:r>
             <w:r>
               <w:rPr>
@@ -11018,15 +11391,7 @@
                 <w:lang w:val="en-GB"/>
               </w:rPr>
               <w:br/>
-              <w:t>The system shows a message and redirects him/her to the map, display</w:t>
-            </w:r>
-            <w:bookmarkStart w:id="37" w:name="_GoBack"/>
-            <w:bookmarkEnd w:id="37"/>
-            <w:r>
-              <w:rPr>
-                <w:lang w:val="en-GB"/>
-              </w:rPr>
-              <w:t>ing currently available cars.</w:t>
+              <w:t>The system shows a message and redirects him/her to the map, displaying currently available cars.</w:t>
             </w:r>
           </w:p>
         </w:tc>
@@ -11046,14 +11411,14 @@
           <w:lang w:val="en-GB"/>
         </w:rPr>
       </w:pPr>
-      <w:bookmarkStart w:id="38" w:name="_Toc465186950"/>
+      <w:bookmarkStart w:id="42" w:name="_Toc465186950"/>
       <w:r>
         <w:rPr>
           <w:lang w:val="en-GB"/>
         </w:rPr>
         <w:t>Class diagram</w:t>
       </w:r>
-      <w:bookmarkEnd w:id="38"/>
+      <w:bookmarkEnd w:id="42"/>
     </w:p>
     <w:p>
       <w:pPr>
@@ -11145,14 +11510,14 @@
           <w:lang w:val="en-GB"/>
         </w:rPr>
       </w:pPr>
-      <w:bookmarkStart w:id="39" w:name="_Toc465186951"/>
+      <w:bookmarkStart w:id="43" w:name="_Toc465186951"/>
       <w:r>
         <w:rPr>
           <w:lang w:val="en-GB"/>
         </w:rPr>
         <w:t>Sequence diagrams</w:t>
       </w:r>
-      <w:bookmarkEnd w:id="39"/>
+      <w:bookmarkEnd w:id="43"/>
     </w:p>
     <w:p>
       <w:pPr>
@@ -11161,14 +11526,14 @@
           <w:lang w:val="en-GB"/>
         </w:rPr>
       </w:pPr>
-      <w:bookmarkStart w:id="40" w:name="_Toc465186952"/>
+      <w:bookmarkStart w:id="44" w:name="_Toc465186952"/>
       <w:r>
         <w:rPr>
           <w:lang w:val="en-GB"/>
         </w:rPr>
         <w:t>Activity diagrams</w:t>
       </w:r>
-      <w:bookmarkEnd w:id="40"/>
+      <w:bookmarkEnd w:id="44"/>
     </w:p>
     <w:p>
       <w:pPr>
@@ -11177,14 +11542,14 @@
           <w:lang w:val="en-GB"/>
         </w:rPr>
       </w:pPr>
-      <w:bookmarkStart w:id="41" w:name="_Toc465186953"/>
+      <w:bookmarkStart w:id="45" w:name="_Toc465186953"/>
       <w:r>
         <w:rPr>
           <w:lang w:val="en-GB"/>
         </w:rPr>
         <w:t>State diagrams</w:t>
       </w:r>
-      <w:bookmarkEnd w:id="41"/>
+      <w:bookmarkEnd w:id="45"/>
     </w:p>
     <w:p>
       <w:r>
@@ -11198,7 +11563,7 @@
           <w:lang w:val="en-GB"/>
         </w:rPr>
       </w:pPr>
-      <w:bookmarkStart w:id="42" w:name="_Toc465186954"/>
+      <w:bookmarkStart w:id="46" w:name="_Toc465186954"/>
       <w:r>
         <w:rPr>
           <w:lang w:val="en-GB"/>
@@ -11206,7 +11571,7 @@
         <w:lastRenderedPageBreak/>
         <w:t>Alloy modeling</w:t>
       </w:r>
-      <w:bookmarkEnd w:id="42"/>
+      <w:bookmarkEnd w:id="46"/>
     </w:p>
     <w:p>
       <w:pPr>
@@ -11215,14 +11580,14 @@
           <w:lang w:val="en-GB"/>
         </w:rPr>
       </w:pPr>
-      <w:bookmarkStart w:id="43" w:name="_Toc465186955"/>
+      <w:bookmarkStart w:id="47" w:name="_Toc465186955"/>
       <w:r>
         <w:rPr>
           <w:lang w:val="en-GB"/>
         </w:rPr>
         <w:t>Model</w:t>
       </w:r>
-      <w:bookmarkEnd w:id="43"/>
+      <w:bookmarkEnd w:id="47"/>
     </w:p>
     <w:p/>
     <w:p>
@@ -11393,7 +11758,7 @@
         </w:rPr>
         <w:tab/>
       </w:r>
-      <w:commentRangeStart w:id="44"/>
+      <w:commentRangeStart w:id="48"/>
       <w:proofErr w:type="gramStart"/>
       <w:r>
         <w:rPr>
@@ -11408,12 +11773,12 @@
         </w:rPr>
         <w:t>: Int,</w:t>
       </w:r>
-      <w:commentRangeEnd w:id="44"/>
+      <w:commentRangeEnd w:id="48"/>
       <w:r>
         <w:rPr>
           <w:rStyle w:val="CommentReference"/>
         </w:rPr>
-        <w:commentReference w:id="44"/>
+        <w:commentReference w:id="48"/>
       </w:r>
     </w:p>
     <w:p>
@@ -11632,19 +11997,19 @@
           <w:rFonts w:ascii="Monaco" w:hAnsi="Monaco"/>
         </w:rPr>
       </w:pPr>
-      <w:commentRangeStart w:id="45"/>
+      <w:commentRangeStart w:id="49"/>
       <w:r>
         <w:rPr>
           <w:rFonts w:ascii="Monaco" w:hAnsi="Monaco"/>
         </w:rPr>
         <w:t xml:space="preserve">sig Percentage </w:t>
       </w:r>
-      <w:commentRangeEnd w:id="45"/>
+      <w:commentRangeEnd w:id="49"/>
       <w:r>
         <w:rPr>
           <w:rStyle w:val="CommentReference"/>
         </w:rPr>
-        <w:commentReference w:id="45"/>
+        <w:commentReference w:id="49"/>
       </w:r>
       <w:proofErr w:type="gramStart"/>
       <w:r>
@@ -11931,7 +12296,7 @@
           <w:rFonts w:ascii="Monaco" w:hAnsi="Monaco"/>
         </w:rPr>
       </w:pPr>
-      <w:commentRangeStart w:id="46"/>
+      <w:commentRangeStart w:id="50"/>
       <w:r>
         <w:rPr>
           <w:rFonts w:ascii="Monaco" w:hAnsi="Monaco"/>
@@ -11987,7 +12352,7 @@
         <w:t>sig Payment_Info {}</w:t>
       </w:r>
     </w:p>
-    <w:commentRangeEnd w:id="46"/>
+    <w:commentRangeEnd w:id="50"/>
     <w:p>
       <w:pPr>
         <w:rPr>
@@ -11998,7 +12363,7 @@
         <w:rPr>
           <w:rStyle w:val="CommentReference"/>
         </w:rPr>
-        <w:commentReference w:id="46"/>
+        <w:commentReference w:id="50"/>
       </w:r>
     </w:p>
     <w:p>
@@ -12931,7 +13296,7 @@
         </w:rPr>
         <w:tab/>
       </w:r>
-      <w:commentRangeStart w:id="47"/>
+      <w:commentRangeStart w:id="51"/>
       <w:proofErr w:type="gramStart"/>
       <w:r>
         <w:rPr>
@@ -13049,7 +13414,7 @@
         <w:t>Safe_Area</w:t>
       </w:r>
     </w:p>
-    <w:commentRangeEnd w:id="47"/>
+    <w:commentRangeEnd w:id="51"/>
     <w:p>
       <w:pPr>
         <w:rPr>
@@ -13060,7 +13425,7 @@
         <w:rPr>
           <w:rStyle w:val="CommentReference"/>
         </w:rPr>
-        <w:commentReference w:id="47"/>
+        <w:commentReference w:id="51"/>
       </w:r>
       <w:r>
         <w:rPr>
@@ -13124,19 +13489,19 @@
         </w:rPr>
         <w:t xml:space="preserve"> &lt;= 4 // </w:t>
       </w:r>
-      <w:commentRangeStart w:id="48"/>
+      <w:commentRangeStart w:id="52"/>
       <w:r>
         <w:rPr>
           <w:rFonts w:ascii="Monaco" w:hAnsi="Monaco"/>
         </w:rPr>
         <w:t>We assume that all cars are “small” and equally capient.</w:t>
       </w:r>
-      <w:commentRangeEnd w:id="48"/>
+      <w:commentRangeEnd w:id="52"/>
       <w:r>
         <w:rPr>
           <w:rStyle w:val="CommentReference"/>
         </w:rPr>
-        <w:commentReference w:id="48"/>
+        <w:commentReference w:id="52"/>
       </w:r>
     </w:p>
     <w:p>
@@ -13178,7 +13543,7 @@
           <w:rFonts w:ascii="Monaco" w:hAnsi="Monaco"/>
         </w:rPr>
       </w:pPr>
-      <w:commentRangeStart w:id="49"/>
+      <w:commentRangeStart w:id="53"/>
       <w:proofErr w:type="gramStart"/>
       <w:r>
         <w:rPr>
@@ -13193,12 +13558,12 @@
         </w:rPr>
         <w:t xml:space="preserve"> Area </w:t>
       </w:r>
-      <w:commentRangeEnd w:id="49"/>
+      <w:commentRangeEnd w:id="53"/>
       <w:r>
         <w:rPr>
           <w:rStyle w:val="CommentReference"/>
         </w:rPr>
-        <w:commentReference w:id="49"/>
+        <w:commentReference w:id="53"/>
       </w:r>
       <w:r>
         <w:rPr>
@@ -13219,7 +13584,7 @@
         </w:rPr>
         <w:tab/>
       </w:r>
-      <w:commentRangeStart w:id="50"/>
+      <w:commentRangeStart w:id="54"/>
       <w:proofErr w:type="gramStart"/>
       <w:r>
         <w:rPr>
@@ -13262,7 +13627,7 @@
         <w:t>: Int</w:t>
       </w:r>
     </w:p>
-    <w:commentRangeEnd w:id="50"/>
+    <w:commentRangeEnd w:id="54"/>
     <w:p>
       <w:pPr>
         <w:rPr>
@@ -13273,7 +13638,7 @@
         <w:rPr>
           <w:rStyle w:val="CommentReference"/>
         </w:rPr>
-        <w:commentReference w:id="50"/>
+        <w:commentReference w:id="54"/>
       </w:r>
       <w:r>
         <w:rPr>
@@ -13411,7 +13776,7 @@
         <w:rPr>
           <w:rStyle w:val="CommentReference"/>
         </w:rPr>
-        <w:commentReference w:id="51"/>
+        <w:commentReference w:id="55"/>
       </w:r>
     </w:p>
     <w:p>
@@ -13518,7 +13883,7 @@
         <w:rPr>
           <w:rStyle w:val="CommentReference"/>
         </w:rPr>
-        <w:commentReference w:id="52"/>
+        <w:commentReference w:id="56"/>
       </w:r>
     </w:p>
     <w:p>
@@ -13771,19 +14136,19 @@
         <w:tab/>
         <w:t xml:space="preserve">- </w:t>
       </w:r>
-      <w:commentRangeStart w:id="53"/>
+      <w:commentRangeStart w:id="57"/>
       <w:r>
         <w:rPr>
           <w:rFonts w:ascii="Monaco" w:hAnsi="Monaco"/>
         </w:rPr>
         <w:t xml:space="preserve">car.available </w:t>
       </w:r>
-      <w:commentRangeEnd w:id="53"/>
+      <w:commentRangeEnd w:id="57"/>
       <w:r>
         <w:rPr>
           <w:rStyle w:val="CommentReference"/>
         </w:rPr>
-        <w:commentReference w:id="53"/>
+        <w:commentReference w:id="57"/>
       </w:r>
       <w:r>
         <w:rPr>
@@ -13791,19 +14156,19 @@
         </w:rPr>
         <w:t xml:space="preserve">=&gt; the car has a reservation for at most one hour ago or there aren’t any rides </w:t>
       </w:r>
-      <w:commentRangeStart w:id="54"/>
+      <w:commentRangeStart w:id="58"/>
       <w:r>
         <w:rPr>
           <w:rFonts w:ascii="Monaco" w:hAnsi="Monaco"/>
         </w:rPr>
         <w:t>whose release_time is not set yet.</w:t>
       </w:r>
-      <w:commentRangeEnd w:id="54"/>
+      <w:commentRangeEnd w:id="58"/>
       <w:r>
         <w:rPr>
           <w:rStyle w:val="CommentReference"/>
         </w:rPr>
-        <w:commentReference w:id="54"/>
+        <w:commentReference w:id="58"/>
       </w:r>
     </w:p>
     <w:p>
@@ -13885,19 +14250,19 @@
         <w:tab/>
         <w:t xml:space="preserve">- car.engine_on =&gt; </w:t>
       </w:r>
-      <w:commentRangeStart w:id="55"/>
+      <w:commentRangeStart w:id="59"/>
       <w:r>
         <w:rPr>
           <w:rFonts w:ascii="Monaco" w:hAnsi="Monaco"/>
         </w:rPr>
         <w:t>ride.charge ++</w:t>
       </w:r>
-      <w:commentRangeEnd w:id="55"/>
+      <w:commentRangeEnd w:id="59"/>
       <w:r>
         <w:rPr>
           <w:rStyle w:val="CommentReference"/>
         </w:rPr>
-        <w:commentReference w:id="55"/>
+        <w:commentReference w:id="59"/>
       </w:r>
       <w:r>
         <w:rPr>
@@ -14017,14 +14382,14 @@
           <w:lang w:val="en-GB"/>
         </w:rPr>
       </w:pPr>
-      <w:bookmarkStart w:id="56" w:name="_Toc465186956"/>
+      <w:bookmarkStart w:id="60" w:name="_Toc465186956"/>
       <w:r>
         <w:rPr>
           <w:lang w:val="en-GB"/>
         </w:rPr>
         <w:t>Alloy result</w:t>
       </w:r>
-      <w:bookmarkEnd w:id="56"/>
+      <w:bookmarkEnd w:id="60"/>
     </w:p>
     <w:p>
       <w:pPr>
@@ -14033,14 +14398,14 @@
           <w:lang w:val="en-GB"/>
         </w:rPr>
       </w:pPr>
-      <w:bookmarkStart w:id="57" w:name="_Toc465186957"/>
+      <w:bookmarkStart w:id="61" w:name="_Toc465186957"/>
       <w:r>
         <w:rPr>
           <w:lang w:val="en-GB"/>
         </w:rPr>
         <w:t>World generated</w:t>
       </w:r>
-      <w:bookmarkEnd w:id="57"/>
+      <w:bookmarkEnd w:id="61"/>
     </w:p>
     <w:p>
       <w:r>
@@ -14054,7 +14419,7 @@
           <w:lang w:val="en-GB"/>
         </w:rPr>
       </w:pPr>
-      <w:bookmarkStart w:id="58" w:name="_Toc465186958"/>
+      <w:bookmarkStart w:id="62" w:name="_Toc465186958"/>
       <w:r>
         <w:rPr>
           <w:lang w:val="en-GB"/>
@@ -14062,11 +14427,11 @@
         <w:lastRenderedPageBreak/>
         <w:t>Future development</w:t>
       </w:r>
-      <w:bookmarkEnd w:id="58"/>
+      <w:bookmarkEnd w:id="62"/>
     </w:p>
     <w:p/>
     <w:p>
-      <w:bookmarkStart w:id="59" w:name="_Toc465186959"/>
+      <w:bookmarkStart w:id="63" w:name="_Toc465186959"/>
       <w:r>
         <w:t>There are a lot of possible improvements in the system to be:</w:t>
       </w:r>
@@ -14105,7 +14470,7 @@
         <w:lastRenderedPageBreak/>
         <w:t>Used tools</w:t>
       </w:r>
-      <w:bookmarkEnd w:id="59"/>
+      <w:bookmarkEnd w:id="63"/>
     </w:p>
     <w:p>
       <w:pPr>
@@ -14114,7 +14479,7 @@
           <w:lang w:val="en-GB"/>
         </w:rPr>
       </w:pPr>
-      <w:bookmarkStart w:id="60" w:name="_Toc465186960"/>
+      <w:bookmarkStart w:id="64" w:name="_Toc465186960"/>
       <w:r>
         <w:rPr>
           <w:lang w:val="en-GB"/>
@@ -14136,7 +14501,7 @@
         <w:lastRenderedPageBreak/>
         <w:t>Hours of work</w:t>
       </w:r>
-      <w:bookmarkEnd w:id="60"/>
+      <w:bookmarkEnd w:id="64"/>
     </w:p>
     <w:p>
       <w:pPr>
@@ -14145,7 +14510,7 @@
           <w:lang w:val="en-GB"/>
         </w:rPr>
       </w:pPr>
-      <w:bookmarkStart w:id="61" w:name="_Toc465186961"/>
+      <w:bookmarkStart w:id="65" w:name="_Toc465186961"/>
       <w:r>
         <w:rPr>
           <w:lang w:val="en-GB"/>
@@ -14167,7 +14532,7 @@
         <w:lastRenderedPageBreak/>
         <w:t>Changelog</w:t>
       </w:r>
-      <w:bookmarkEnd w:id="61"/>
+      <w:bookmarkEnd w:id="65"/>
     </w:p>
     <w:p>
       <w:r>
@@ -14376,7 +14741,7 @@
       <w:proofErr w:type="gramEnd"/>
     </w:p>
   </w:comment>
-  <w:comment w:id="27" w:author="Riccardo Cattaneo" w:date="2016-10-29T15:45:00Z" w:initials="RC">
+  <w:comment w:id="25" w:author="Fabio Chiusano" w:date="2016-10-31T12:59:00Z" w:initials="FC">
     <w:p>
       <w:pPr>
         <w:pStyle w:val="CommentText"/>
@@ -14388,11 +14753,75 @@
         <w:annotationRef/>
       </w:r>
       <w:r>
+        <w:t>TODO</w:t>
+      </w:r>
+    </w:p>
+  </w:comment>
+  <w:comment w:id="26" w:author="Fabio Chiusano" w:date="2016-10-31T12:58:00Z" w:initials="FC">
+    <w:p>
+      <w:pPr>
+        <w:pStyle w:val="CommentText"/>
+      </w:pPr>
+      <w:r>
+        <w:rPr>
+          <w:rStyle w:val="CommentReference"/>
+        </w:rPr>
+        <w:annotationRef/>
+      </w:r>
+      <w:r>
+        <w:t>Probably they can be seen as suppliers…</w:t>
+      </w:r>
+    </w:p>
+  </w:comment>
+  <w:comment w:id="27" w:author="Fabio Chiusano" w:date="2016-10-31T12:58:00Z" w:initials="FC">
+    <w:p>
+      <w:pPr>
+        <w:pStyle w:val="CommentText"/>
+      </w:pPr>
+      <w:r>
+        <w:rPr>
+          <w:rStyle w:val="CommentReference"/>
+        </w:rPr>
+        <w:annotationRef/>
+      </w:r>
+      <w:r>
+        <w:t>And probably we can be seen as suppliers too…</w:t>
+      </w:r>
+    </w:p>
+  </w:comment>
+  <w:comment w:id="28" w:author="Fabio Chiusano" w:date="2016-10-31T12:59:00Z" w:initials="FC">
+    <w:p>
+      <w:pPr>
+        <w:pStyle w:val="CommentText"/>
+      </w:pPr>
+      <w:r>
+        <w:rPr>
+          <w:rStyle w:val="CommentReference"/>
+        </w:rPr>
+        <w:annotationRef/>
+      </w:r>
+      <w:r>
+        <w:t>Are we going to earn something out of this?</w:t>
+      </w:r>
+    </w:p>
+  </w:comment>
+  <w:comment w:id="32" w:author="Riccardo Cattaneo" w:date="2016-10-29T15:45:00Z" w:initials="RC">
+    <w:p>
+      <w:pPr>
+        <w:pStyle w:val="CommentText"/>
+      </w:pPr>
+      <w:r>
+        <w:rPr>
+          <w:rStyle w:val="CommentReference"/>
+        </w:rPr>
+        <w:annotationRef/>
+      </w:r>
+      <w:r>
         <w:t>We have to provide links to paragraphs mentioned</w:t>
       </w:r>
     </w:p>
   </w:comment>
-  <w:comment w:id="34" w:author="Riccardo Cattaneo" w:date="2016-10-31T12:05:00Z" w:initials="RC">
+  <w:comment w:id="39" w:author="Riccardo Cattaneo" w:date="2016-10-31T12:05:00Z" w:initials="RC">
     <w:p>
       <w:pPr>
         <w:pStyle w:val="CommentText"/>
@@ -14413,7 +14842,7 @@
       <w:proofErr w:type="gramEnd"/>
     </w:p>
   </w:comment>
-  <w:comment w:id="35" w:author="Riccardo Cattaneo" w:date="2016-10-31T12:05:00Z" w:initials="RC">
+  <w:comment w:id="40" w:author="Riccardo Cattaneo" w:date="2016-10-31T12:05:00Z" w:initials="RC">
     <w:p>
       <w:pPr>
         <w:pStyle w:val="CommentText"/>
@@ -14429,7 +14858,7 @@
       </w:r>
     </w:p>
   </w:comment>
-  <w:comment w:id="36" w:author="Riccardo Cattaneo" w:date="2016-10-31T12:05:00Z" w:initials="RC">
+  <w:comment w:id="41" w:author="Riccardo Cattaneo" w:date="2016-10-31T12:05:00Z" w:initials="RC">
     <w:p>
       <w:pPr>
         <w:pStyle w:val="CommentText"/>
@@ -14445,7 +14874,7 @@
       </w:r>
     </w:p>
   </w:comment>
-  <w:comment w:id="44" w:author="Fabio Chiusano" w:date="2016-10-26T10:05:00Z" w:initials="FC">
+  <w:comment w:id="48" w:author="Fabio Chiusano" w:date="2016-10-26T10:05:00Z" w:initials="FC">
     <w:p>
       <w:pPr>
         <w:pStyle w:val="CommentText"/>
@@ -14461,7 +14890,7 @@
       </w:r>
     </w:p>
   </w:comment>
-  <w:comment w:id="45" w:author="Fabio Chiusano" w:date="2016-10-26T09:47:00Z" w:initials="FC">
+  <w:comment w:id="49" w:author="Fabio Chiusano" w:date="2016-10-26T09:47:00Z" w:initials="FC">
     <w:p>
       <w:pPr>
         <w:pStyle w:val="CommentText"/>
@@ -14477,7 +14906,7 @@
       </w:r>
     </w:p>
   </w:comment>
-  <w:comment w:id="46" w:author="Fabio Chiusano" w:date="2016-10-26T10:03:00Z" w:initials="FC">
+  <w:comment w:id="50" w:author="Fabio Chiusano" w:date="2016-10-26T10:03:00Z" w:initials="FC">
     <w:p>
       <w:pPr>
         <w:pStyle w:val="CommentText"/>
@@ -14493,7 +14922,7 @@
       </w:r>
     </w:p>
   </w:comment>
-  <w:comment w:id="47" w:author="Fabio Chiusano" w:date="2016-10-26T14:49:00Z" w:initials="FC">
+  <w:comment w:id="51" w:author="Fabio Chiusano" w:date="2016-10-26T14:49:00Z" w:initials="FC">
     <w:p>
       <w:pPr>
         <w:pStyle w:val="CommentText"/>
@@ -14517,7 +14946,7 @@
       </w:r>
     </w:p>
   </w:comment>
-  <w:comment w:id="48" w:author="Riccardo Cattaneo" w:date="2016-10-27T16:54:00Z" w:initials="RC">
+  <w:comment w:id="52" w:author="Riccardo Cattaneo" w:date="2016-10-27T16:54:00Z" w:initials="RC">
     <w:p>
       <w:pPr>
         <w:pStyle w:val="CommentText"/>
@@ -14533,7 +14962,7 @@
       </w:r>
     </w:p>
   </w:comment>
-  <w:comment w:id="49" w:author="Fabio Chiusano" w:date="2016-10-26T10:01:00Z" w:initials="FC">
+  <w:comment w:id="53" w:author="Fabio Chiusano" w:date="2016-10-26T10:01:00Z" w:initials="FC">
     <w:p>
       <w:pPr>
         <w:pStyle w:val="CommentText"/>
@@ -14549,7 +14978,7 @@
       </w:r>
     </w:p>
   </w:comment>
-  <w:comment w:id="50" w:author="Fabio Chiusano" w:date="2016-10-26T14:40:00Z" w:initials="FC">
+  <w:comment w:id="54" w:author="Fabio Chiusano" w:date="2016-10-26T14:40:00Z" w:initials="FC">
     <w:p>
       <w:pPr>
         <w:pStyle w:val="CommentText"/>
@@ -14565,7 +14994,7 @@
       </w:r>
     </w:p>
   </w:comment>
-  <w:comment w:id="51" w:author="Fabio Chiusano" w:date="2016-10-26T13:48:00Z" w:initials="FC">
+  <w:comment w:id="55" w:author="Fabio Chiusano" w:date="2016-10-26T13:48:00Z" w:initials="FC">
     <w:p>
       <w:pPr>
         <w:pStyle w:val="CommentText"/>
@@ -14581,7 +15010,7 @@
       </w:r>
     </w:p>
   </w:comment>
-  <w:comment w:id="52" w:author="Fabio Chiusano" w:date="2016-10-26T10:08:00Z" w:initials="FC">
+  <w:comment w:id="56" w:author="Fabio Chiusano" w:date="2016-10-26T10:08:00Z" w:initials="FC">
     <w:p>
       <w:pPr>
         <w:pStyle w:val="CommentText"/>
@@ -14602,7 +15031,7 @@
       </w:r>
     </w:p>
   </w:comment>
-  <w:comment w:id="53" w:author="Fabio Chiusano" w:date="2016-10-26T14:26:00Z" w:initials="FC">
+  <w:comment w:id="57" w:author="Fabio Chiusano" w:date="2016-10-26T14:26:00Z" w:initials="FC">
     <w:p>
       <w:pPr>
         <w:pStyle w:val="CommentText"/>
@@ -14618,7 +15047,7 @@
       </w:r>
     </w:p>
   </w:comment>
-  <w:comment w:id="54" w:author="Fabio Chiusano" w:date="2016-10-26T14:26:00Z" w:initials="FC">
+  <w:comment w:id="58" w:author="Fabio Chiusano" w:date="2016-10-26T14:26:00Z" w:initials="FC">
     <w:p>
       <w:pPr>
         <w:pStyle w:val="CommentText"/>
@@ -14634,7 +15063,7 @@
       </w:r>
     </w:p>
   </w:comment>
-  <w:comment w:id="55" w:author="Fabio Chiusano" w:date="2016-10-26T14:33:00Z" w:initials="FC">
+  <w:comment w:id="59" w:author="Fabio Chiusano" w:date="2016-10-26T14:33:00Z" w:initials="FC">
     <w:p>
       <w:pPr>
         <w:pStyle w:val="CommentText"/>
@@ -14703,7 +15132,6 @@
         <w:docPartUnique/>
       </w:docPartObj>
     </w:sdtPr>
-    <w:sdtEndPr/>
     <w:sdtContent>
       <w:p>
         <w:pPr>
@@ -14723,7 +15151,7 @@
           <w:rPr>
             <w:noProof/>
           </w:rPr>
-          <w:t>8</w:t>
+          <w:t>6</w:t>
         </w:r>
         <w:r>
           <w:fldChar w:fldCharType="end"/>
@@ -14749,7 +15177,6 @@
         <w:docPartUnique/>
       </w:docPartObj>
     </w:sdtPr>
-    <w:sdtEndPr/>
     <w:sdtContent>
       <w:p>
         <w:pPr>
@@ -14769,7 +15196,7 @@
           <w:rPr>
             <w:noProof/>
           </w:rPr>
-          <w:t>7</w:t>
+          <w:t>5</w:t>
         </w:r>
         <w:r>
           <w:fldChar w:fldCharType="end"/>
@@ -14973,6 +15400,119 @@
     </w:lvl>
   </w:abstractNum>
   <w:abstractNum w:abstractNumId="2">
+    <w:nsid w:val="07C82882"/>
+    <w:multiLevelType w:val="hybridMultilevel"/>
+    <w:tmpl w:val="A0209C84"/>
+    <w:lvl w:ilvl="0" w:tplc="04090001">
+      <w:start w:val="1"/>
+      <w:numFmt w:val="bullet"/>
+      <w:lvlText w:val=""/>
+      <w:lvlJc w:val="left"/>
+      <w:pPr>
+        <w:ind w:left="720" w:hanging="360"/>
+      </w:pPr>
+      <w:rPr>
+        <w:rFonts w:ascii="Symbol" w:hAnsi="Symbol" w:hint="default"/>
+      </w:rPr>
+    </w:lvl>
+    <w:lvl w:ilvl="1" w:tplc="04090003" w:tentative="1">
+      <w:start w:val="1"/>
+      <w:numFmt w:val="bullet"/>
+      <w:lvlText w:val="o"/>
+      <w:lvlJc w:val="left"/>
+      <w:pPr>
+        <w:ind w:left="1440" w:hanging="360"/>
+      </w:pPr>
+      <w:rPr>
+        <w:rFonts w:ascii="Courier New" w:hAnsi="Courier New" w:hint="default"/>
+      </w:rPr>
+    </w:lvl>
+    <w:lvl w:ilvl="2" w:tplc="04090005" w:tentative="1">
+      <w:start w:val="1"/>
+      <w:numFmt w:val="bullet"/>
+      <w:lvlText w:val=""/>
+      <w:lvlJc w:val="left"/>
+      <w:pPr>
+        <w:ind w:left="2160" w:hanging="360"/>
+      </w:pPr>
+      <w:rPr>
+        <w:rFonts w:ascii="Wingdings" w:hAnsi="Wingdings" w:hint="default"/>
+      </w:rPr>
+    </w:lvl>
+    <w:lvl w:ilvl="3" w:tplc="04090001" w:tentative="1">
+      <w:start w:val="1"/>
+      <w:numFmt w:val="bullet"/>
+      <w:lvlText w:val=""/>
+      <w:lvlJc w:val="left"/>
+      <w:pPr>
+        <w:ind w:left="2880" w:hanging="360"/>
+      </w:pPr>
+      <w:rPr>
+        <w:rFonts w:ascii="Symbol" w:hAnsi="Symbol" w:hint="default"/>
+      </w:rPr>
+    </w:lvl>
+    <w:lvl w:ilvl="4" w:tplc="04090003" w:tentative="1">
+      <w:start w:val="1"/>
+      <w:numFmt w:val="bullet"/>
+      <w:lvlText w:val="o"/>
+      <w:lvlJc w:val="left"/>
+      <w:pPr>
+        <w:ind w:left="3600" w:hanging="360"/>
+      </w:pPr>
+      <w:rPr>
+        <w:rFonts w:ascii="Courier New" w:hAnsi="Courier New" w:hint="default"/>
+      </w:rPr>
+    </w:lvl>
+    <w:lvl w:ilvl="5" w:tplc="04090005" w:tentative="1">
+      <w:start w:val="1"/>
+      <w:numFmt w:val="bullet"/>
+      <w:lvlText w:val=""/>
+      <w:lvlJc w:val="left"/>
+      <w:pPr>
+        <w:ind w:left="4320" w:hanging="360"/>
+      </w:pPr>
+      <w:rPr>
+        <w:rFonts w:ascii="Wingdings" w:hAnsi="Wingdings" w:hint="default"/>
+      </w:rPr>
+    </w:lvl>
+    <w:lvl w:ilvl="6" w:tplc="04090001" w:tentative="1">
+      <w:start w:val="1"/>
+      <w:numFmt w:val="bullet"/>
+      <w:lvlText w:val=""/>
+      <w:lvlJc w:val="left"/>
+      <w:pPr>
+        <w:ind w:left="5040" w:hanging="360"/>
+      </w:pPr>
+      <w:rPr>
+        <w:rFonts w:ascii="Symbol" w:hAnsi="Symbol" w:hint="default"/>
+      </w:rPr>
+    </w:lvl>
+    <w:lvl w:ilvl="7" w:tplc="04090003" w:tentative="1">
+      <w:start w:val="1"/>
+      <w:numFmt w:val="bullet"/>
+      <w:lvlText w:val="o"/>
+      <w:lvlJc w:val="left"/>
+      <w:pPr>
+        <w:ind w:left="5760" w:hanging="360"/>
+      </w:pPr>
+      <w:rPr>
+        <w:rFonts w:ascii="Courier New" w:hAnsi="Courier New" w:hint="default"/>
+      </w:rPr>
+    </w:lvl>
+    <w:lvl w:ilvl="8" w:tplc="04090005" w:tentative="1">
+      <w:start w:val="1"/>
+      <w:numFmt w:val="bullet"/>
+      <w:lvlText w:val=""/>
+      <w:lvlJc w:val="left"/>
+      <w:pPr>
+        <w:ind w:left="6480" w:hanging="360"/>
+      </w:pPr>
+      <w:rPr>
+        <w:rFonts w:ascii="Wingdings" w:hAnsi="Wingdings" w:hint="default"/>
+      </w:rPr>
+    </w:lvl>
+  </w:abstractNum>
+  <w:abstractNum w:abstractNumId="3">
     <w:nsid w:val="0AEF2A4C"/>
     <w:multiLevelType w:val="hybridMultilevel"/>
     <w:tmpl w:val="F61E7E50"/>
@@ -15085,7 +15625,7 @@
       </w:rPr>
     </w:lvl>
   </w:abstractNum>
-  <w:abstractNum w:abstractNumId="3">
+  <w:abstractNum w:abstractNumId="4">
     <w:nsid w:val="0F573459"/>
     <w:multiLevelType w:val="hybridMultilevel"/>
     <w:tmpl w:val="F3C43EE2"/>
@@ -15198,7 +15738,7 @@
       </w:rPr>
     </w:lvl>
   </w:abstractNum>
-  <w:abstractNum w:abstractNumId="4">
+  <w:abstractNum w:abstractNumId="5">
     <w:nsid w:val="0F747DBB"/>
     <w:multiLevelType w:val="hybridMultilevel"/>
     <w:tmpl w:val="9BC6A4B8"/>
@@ -15311,7 +15851,7 @@
       </w:rPr>
     </w:lvl>
   </w:abstractNum>
-  <w:abstractNum w:abstractNumId="5">
+  <w:abstractNum w:abstractNumId="6">
     <w:nsid w:val="165D336C"/>
     <w:multiLevelType w:val="multilevel"/>
     <w:tmpl w:val="0409001F"/>
@@ -15397,7 +15937,7 @@
       </w:pPr>
     </w:lvl>
   </w:abstractNum>
-  <w:abstractNum w:abstractNumId="6">
+  <w:abstractNum w:abstractNumId="7">
     <w:nsid w:val="1BB350C2"/>
     <w:multiLevelType w:val="hybridMultilevel"/>
     <w:tmpl w:val="C3286F78"/>
@@ -15510,7 +16050,7 @@
       </w:rPr>
     </w:lvl>
   </w:abstractNum>
-  <w:abstractNum w:abstractNumId="7">
+  <w:abstractNum w:abstractNumId="8">
     <w:nsid w:val="1FEA1325"/>
     <w:multiLevelType w:val="hybridMultilevel"/>
     <w:tmpl w:val="49302286"/>
@@ -15623,7 +16163,7 @@
       </w:rPr>
     </w:lvl>
   </w:abstractNum>
-  <w:abstractNum w:abstractNumId="8">
+  <w:abstractNum w:abstractNumId="9">
     <w:nsid w:val="21DB7D97"/>
     <w:multiLevelType w:val="hybridMultilevel"/>
     <w:tmpl w:val="AAC4973E"/>
@@ -15736,7 +16276,7 @@
       </w:rPr>
     </w:lvl>
   </w:abstractNum>
-  <w:abstractNum w:abstractNumId="9">
+  <w:abstractNum w:abstractNumId="10">
     <w:nsid w:val="23117AD9"/>
     <w:multiLevelType w:val="hybridMultilevel"/>
     <w:tmpl w:val="E13EBDEC"/>
@@ -15826,7 +16366,7 @@
       </w:pPr>
     </w:lvl>
   </w:abstractNum>
-  <w:abstractNum w:abstractNumId="10">
+  <w:abstractNum w:abstractNumId="11">
     <w:nsid w:val="231226EF"/>
     <w:multiLevelType w:val="hybridMultilevel"/>
     <w:tmpl w:val="89063576"/>
@@ -15916,7 +16456,7 @@
       </w:pPr>
     </w:lvl>
   </w:abstractNum>
-  <w:abstractNum w:abstractNumId="11">
+  <w:abstractNum w:abstractNumId="12">
     <w:nsid w:val="25C77BA7"/>
     <w:multiLevelType w:val="hybridMultilevel"/>
     <w:tmpl w:val="2B387C9A"/>
@@ -16028,7 +16568,7 @@
       </w:rPr>
     </w:lvl>
   </w:abstractNum>
-  <w:abstractNum w:abstractNumId="12">
+  <w:abstractNum w:abstractNumId="13">
     <w:nsid w:val="272873B8"/>
     <w:multiLevelType w:val="hybridMultilevel"/>
     <w:tmpl w:val="3D6CACB6"/>
@@ -16141,7 +16681,7 @@
       </w:rPr>
     </w:lvl>
   </w:abstractNum>
-  <w:abstractNum w:abstractNumId="13">
+  <w:abstractNum w:abstractNumId="14">
     <w:nsid w:val="29182A58"/>
     <w:multiLevelType w:val="hybridMultilevel"/>
     <w:tmpl w:val="9FEEF920"/>
@@ -16253,7 +16793,7 @@
       </w:rPr>
     </w:lvl>
   </w:abstractNum>
-  <w:abstractNum w:abstractNumId="14">
+  <w:abstractNum w:abstractNumId="15">
     <w:nsid w:val="2A7E5351"/>
     <w:multiLevelType w:val="hybridMultilevel"/>
     <w:tmpl w:val="0172EBA6"/>
@@ -16365,7 +16905,7 @@
       </w:rPr>
     </w:lvl>
   </w:abstractNum>
-  <w:abstractNum w:abstractNumId="15">
+  <w:abstractNum w:abstractNumId="16">
     <w:nsid w:val="2AE67244"/>
     <w:multiLevelType w:val="hybridMultilevel"/>
     <w:tmpl w:val="B360E004"/>
@@ -16455,7 +16995,7 @@
       </w:pPr>
     </w:lvl>
   </w:abstractNum>
-  <w:abstractNum w:abstractNumId="16">
+  <w:abstractNum w:abstractNumId="17">
     <w:nsid w:val="2B0812C3"/>
     <w:multiLevelType w:val="hybridMultilevel"/>
     <w:tmpl w:val="6C7079EA"/>
@@ -16545,7 +17085,7 @@
       </w:pPr>
     </w:lvl>
   </w:abstractNum>
-  <w:abstractNum w:abstractNumId="17">
+  <w:abstractNum w:abstractNumId="18">
     <w:nsid w:val="2E5F3863"/>
     <w:multiLevelType w:val="hybridMultilevel"/>
     <w:tmpl w:val="F96416BE"/>
@@ -16658,7 +17198,7 @@
       </w:rPr>
     </w:lvl>
   </w:abstractNum>
-  <w:abstractNum w:abstractNumId="18">
+  <w:abstractNum w:abstractNumId="19">
     <w:nsid w:val="324D5E91"/>
     <w:multiLevelType w:val="hybridMultilevel"/>
     <w:tmpl w:val="70200AF0"/>
@@ -16771,7 +17311,7 @@
       </w:rPr>
     </w:lvl>
   </w:abstractNum>
-  <w:abstractNum w:abstractNumId="19">
+  <w:abstractNum w:abstractNumId="20">
     <w:nsid w:val="32620E93"/>
     <w:multiLevelType w:val="hybridMultilevel"/>
     <w:tmpl w:val="A8A2C0BC"/>
@@ -16857,7 +17397,7 @@
       </w:pPr>
     </w:lvl>
   </w:abstractNum>
-  <w:abstractNum w:abstractNumId="20">
+  <w:abstractNum w:abstractNumId="21">
     <w:nsid w:val="36D11F5C"/>
     <w:multiLevelType w:val="hybridMultilevel"/>
     <w:tmpl w:val="ADAAC182"/>
@@ -16970,7 +17510,7 @@
       </w:rPr>
     </w:lvl>
   </w:abstractNum>
-  <w:abstractNum w:abstractNumId="21">
+  <w:abstractNum w:abstractNumId="22">
     <w:nsid w:val="37196BC0"/>
     <w:multiLevelType w:val="hybridMultilevel"/>
     <w:tmpl w:val="E92247EA"/>
@@ -17083,7 +17623,7 @@
       </w:rPr>
     </w:lvl>
   </w:abstractNum>
-  <w:abstractNum w:abstractNumId="22">
+  <w:abstractNum w:abstractNumId="23">
     <w:nsid w:val="402B725C"/>
     <w:multiLevelType w:val="multilevel"/>
     <w:tmpl w:val="0409001F"/>
@@ -17169,7 +17709,7 @@
       </w:pPr>
     </w:lvl>
   </w:abstractNum>
-  <w:abstractNum w:abstractNumId="23">
+  <w:abstractNum w:abstractNumId="24">
     <w:nsid w:val="40D72A08"/>
     <w:multiLevelType w:val="hybridMultilevel"/>
     <w:tmpl w:val="575AA8DE"/>
@@ -17282,7 +17822,7 @@
       </w:rPr>
     </w:lvl>
   </w:abstractNum>
-  <w:abstractNum w:abstractNumId="24">
+  <w:abstractNum w:abstractNumId="25">
     <w:nsid w:val="47972654"/>
     <w:multiLevelType w:val="hybridMultilevel"/>
     <w:tmpl w:val="4C9E9976"/>
@@ -17395,7 +17935,233 @@
       </w:rPr>
     </w:lvl>
   </w:abstractNum>
-  <w:abstractNum w:abstractNumId="25">
+  <w:abstractNum w:abstractNumId="26">
+    <w:nsid w:val="564D09F0"/>
+    <w:multiLevelType w:val="hybridMultilevel"/>
+    <w:tmpl w:val="DB1C69D6"/>
+    <w:lvl w:ilvl="0" w:tplc="04090001">
+      <w:start w:val="1"/>
+      <w:numFmt w:val="bullet"/>
+      <w:lvlText w:val=""/>
+      <w:lvlJc w:val="left"/>
+      <w:pPr>
+        <w:ind w:left="720" w:hanging="360"/>
+      </w:pPr>
+      <w:rPr>
+        <w:rFonts w:ascii="Symbol" w:hAnsi="Symbol" w:hint="default"/>
+      </w:rPr>
+    </w:lvl>
+    <w:lvl w:ilvl="1" w:tplc="04090003" w:tentative="1">
+      <w:start w:val="1"/>
+      <w:numFmt w:val="bullet"/>
+      <w:lvlText w:val="o"/>
+      <w:lvlJc w:val="left"/>
+      <w:pPr>
+        <w:ind w:left="1440" w:hanging="360"/>
+      </w:pPr>
+      <w:rPr>
+        <w:rFonts w:ascii="Courier New" w:hAnsi="Courier New" w:hint="default"/>
+      </w:rPr>
+    </w:lvl>
+    <w:lvl w:ilvl="2" w:tplc="04090005" w:tentative="1">
+      <w:start w:val="1"/>
+      <w:numFmt w:val="bullet"/>
+      <w:lvlText w:val=""/>
+      <w:lvlJc w:val="left"/>
+      <w:pPr>
+        <w:ind w:left="2160" w:hanging="360"/>
+      </w:pPr>
+      <w:rPr>
+        <w:rFonts w:ascii="Wingdings" w:hAnsi="Wingdings" w:hint="default"/>
+      </w:rPr>
+    </w:lvl>
+    <w:lvl w:ilvl="3" w:tplc="04090001" w:tentative="1">
+      <w:start w:val="1"/>
+      <w:numFmt w:val="bullet"/>
+      <w:lvlText w:val=""/>
+      <w:lvlJc w:val="left"/>
+      <w:pPr>
+        <w:ind w:left="2880" w:hanging="360"/>
+      </w:pPr>
+      <w:rPr>
+        <w:rFonts w:ascii="Symbol" w:hAnsi="Symbol" w:hint="default"/>
+      </w:rPr>
+    </w:lvl>
+    <w:lvl w:ilvl="4" w:tplc="04090003" w:tentative="1">
+      <w:start w:val="1"/>
+      <w:numFmt w:val="bullet"/>
+      <w:lvlText w:val="o"/>
+      <w:lvlJc w:val="left"/>
+      <w:pPr>
+        <w:ind w:left="3600" w:hanging="360"/>
+      </w:pPr>
+      <w:rPr>
+        <w:rFonts w:ascii="Courier New" w:hAnsi="Courier New" w:hint="default"/>
+      </w:rPr>
+    </w:lvl>
+    <w:lvl w:ilvl="5" w:tplc="04090005" w:tentative="1">
+      <w:start w:val="1"/>
+      <w:numFmt w:val="bullet"/>
+      <w:lvlText w:val=""/>
+      <w:lvlJc w:val="left"/>
+      <w:pPr>
+        <w:ind w:left="4320" w:hanging="360"/>
+      </w:pPr>
+      <w:rPr>
+        <w:rFonts w:ascii="Wingdings" w:hAnsi="Wingdings" w:hint="default"/>
+      </w:rPr>
+    </w:lvl>
+    <w:lvl w:ilvl="6" w:tplc="04090001" w:tentative="1">
+      <w:start w:val="1"/>
+      <w:numFmt w:val="bullet"/>
+      <w:lvlText w:val=""/>
+      <w:lvlJc w:val="left"/>
+      <w:pPr>
+        <w:ind w:left="5040" w:hanging="360"/>
+      </w:pPr>
+      <w:rPr>
+        <w:rFonts w:ascii="Symbol" w:hAnsi="Symbol" w:hint="default"/>
+      </w:rPr>
+    </w:lvl>
+    <w:lvl w:ilvl="7" w:tplc="04090003" w:tentative="1">
+      <w:start w:val="1"/>
+      <w:numFmt w:val="bullet"/>
+      <w:lvlText w:val="o"/>
+      <w:lvlJc w:val="left"/>
+      <w:pPr>
+        <w:ind w:left="5760" w:hanging="360"/>
+      </w:pPr>
+      <w:rPr>
+        <w:rFonts w:ascii="Courier New" w:hAnsi="Courier New" w:hint="default"/>
+      </w:rPr>
+    </w:lvl>
+    <w:lvl w:ilvl="8" w:tplc="04090005" w:tentative="1">
+      <w:start w:val="1"/>
+      <w:numFmt w:val="bullet"/>
+      <w:lvlText w:val=""/>
+      <w:lvlJc w:val="left"/>
+      <w:pPr>
+        <w:ind w:left="6480" w:hanging="360"/>
+      </w:pPr>
+      <w:rPr>
+        <w:rFonts w:ascii="Wingdings" w:hAnsi="Wingdings" w:hint="default"/>
+      </w:rPr>
+    </w:lvl>
+  </w:abstractNum>
+  <w:abstractNum w:abstractNumId="27">
+    <w:nsid w:val="5A105D39"/>
+    <w:multiLevelType w:val="hybridMultilevel"/>
+    <w:tmpl w:val="5798F254"/>
+    <w:lvl w:ilvl="0" w:tplc="04090001">
+      <w:start w:val="1"/>
+      <w:numFmt w:val="bullet"/>
+      <w:lvlText w:val=""/>
+      <w:lvlJc w:val="left"/>
+      <w:pPr>
+        <w:ind w:left="720" w:hanging="360"/>
+      </w:pPr>
+      <w:rPr>
+        <w:rFonts w:ascii="Symbol" w:hAnsi="Symbol" w:hint="default"/>
+      </w:rPr>
+    </w:lvl>
+    <w:lvl w:ilvl="1" w:tplc="04090003" w:tentative="1">
+      <w:start w:val="1"/>
+      <w:numFmt w:val="bullet"/>
+      <w:lvlText w:val="o"/>
+      <w:lvlJc w:val="left"/>
+      <w:pPr>
+        <w:ind w:left="1440" w:hanging="360"/>
+      </w:pPr>
+      <w:rPr>
+        <w:rFonts w:ascii="Courier New" w:hAnsi="Courier New" w:hint="default"/>
+      </w:rPr>
+    </w:lvl>
+    <w:lvl w:ilvl="2" w:tplc="04090005" w:tentative="1">
+      <w:start w:val="1"/>
+      <w:numFmt w:val="bullet"/>
+      <w:lvlText w:val=""/>
+      <w:lvlJc w:val="left"/>
+      <w:pPr>
+        <w:ind w:left="2160" w:hanging="360"/>
+      </w:pPr>
+      <w:rPr>
+        <w:rFonts w:ascii="Wingdings" w:hAnsi="Wingdings" w:hint="default"/>
+      </w:rPr>
+    </w:lvl>
+    <w:lvl w:ilvl="3" w:tplc="04090001" w:tentative="1">
+      <w:start w:val="1"/>
+      <w:numFmt w:val="bullet"/>
+      <w:lvlText w:val=""/>
+      <w:lvlJc w:val="left"/>
+      <w:pPr>
+        <w:ind w:left="2880" w:hanging="360"/>
+      </w:pPr>
+      <w:rPr>
+        <w:rFonts w:ascii="Symbol" w:hAnsi="Symbol" w:hint="default"/>
+      </w:rPr>
+    </w:lvl>
+    <w:lvl w:ilvl="4" w:tplc="04090003" w:tentative="1">
+      <w:start w:val="1"/>
+      <w:numFmt w:val="bullet"/>
+      <w:lvlText w:val="o"/>
+      <w:lvlJc w:val="left"/>
+      <w:pPr>
+        <w:ind w:left="3600" w:hanging="360"/>
+      </w:pPr>
+      <w:rPr>
+        <w:rFonts w:ascii="Courier New" w:hAnsi="Courier New" w:hint="default"/>
+      </w:rPr>
+    </w:lvl>
+    <w:lvl w:ilvl="5" w:tplc="04090005" w:tentative="1">
+      <w:start w:val="1"/>
+      <w:numFmt w:val="bullet"/>
+      <w:lvlText w:val=""/>
+      <w:lvlJc w:val="left"/>
+      <w:pPr>
+        <w:ind w:left="4320" w:hanging="360"/>
+      </w:pPr>
+      <w:rPr>
+        <w:rFonts w:ascii="Wingdings" w:hAnsi="Wingdings" w:hint="default"/>
+      </w:rPr>
+    </w:lvl>
+    <w:lvl w:ilvl="6" w:tplc="04090001" w:tentative="1">
+      <w:start w:val="1"/>
+      <w:numFmt w:val="bullet"/>
+      <w:lvlText w:val=""/>
+      <w:lvlJc w:val="left"/>
+      <w:pPr>
+        <w:ind w:left="5040" w:hanging="360"/>
+      </w:pPr>
+      <w:rPr>
+        <w:rFonts w:ascii="Symbol" w:hAnsi="Symbol" w:hint="default"/>
+      </w:rPr>
+    </w:lvl>
+    <w:lvl w:ilvl="7" w:tplc="04090003" w:tentative="1">
+      <w:start w:val="1"/>
+      <w:numFmt w:val="bullet"/>
+      <w:lvlText w:val="o"/>
+      <w:lvlJc w:val="left"/>
+      <w:pPr>
+        <w:ind w:left="5760" w:hanging="360"/>
+      </w:pPr>
+      <w:rPr>
+        <w:rFonts w:ascii="Courier New" w:hAnsi="Courier New" w:hint="default"/>
+      </w:rPr>
+    </w:lvl>
+    <w:lvl w:ilvl="8" w:tplc="04090005" w:tentative="1">
+      <w:start w:val="1"/>
+      <w:numFmt w:val="bullet"/>
+      <w:lvlText w:val=""/>
+      <w:lvlJc w:val="left"/>
+      <w:pPr>
+        <w:ind w:left="6480" w:hanging="360"/>
+      </w:pPr>
+      <w:rPr>
+        <w:rFonts w:ascii="Wingdings" w:hAnsi="Wingdings" w:hint="default"/>
+      </w:rPr>
+    </w:lvl>
+  </w:abstractNum>
+  <w:abstractNum w:abstractNumId="28">
     <w:nsid w:val="61D2740B"/>
     <w:multiLevelType w:val="hybridMultilevel"/>
     <w:tmpl w:val="E3FA83DC"/>
@@ -17508,7 +18274,7 @@
       </w:rPr>
     </w:lvl>
   </w:abstractNum>
-  <w:abstractNum w:abstractNumId="26">
+  <w:abstractNum w:abstractNumId="29">
     <w:nsid w:val="63F1565E"/>
     <w:multiLevelType w:val="hybridMultilevel"/>
     <w:tmpl w:val="33D0385C"/>
@@ -17594,7 +18360,7 @@
       </w:pPr>
     </w:lvl>
   </w:abstractNum>
-  <w:abstractNum w:abstractNumId="27">
+  <w:abstractNum w:abstractNumId="30">
     <w:nsid w:val="63F85E86"/>
     <w:multiLevelType w:val="hybridMultilevel"/>
     <w:tmpl w:val="1B9C776E"/>
@@ -17707,7 +18473,7 @@
       </w:rPr>
     </w:lvl>
   </w:abstractNum>
-  <w:abstractNum w:abstractNumId="28">
+  <w:abstractNum w:abstractNumId="31">
     <w:nsid w:val="66797522"/>
     <w:multiLevelType w:val="hybridMultilevel"/>
     <w:tmpl w:val="618CCCFA"/>
@@ -17820,7 +18586,7 @@
       </w:rPr>
     </w:lvl>
   </w:abstractNum>
-  <w:abstractNum w:abstractNumId="29">
+  <w:abstractNum w:abstractNumId="32">
     <w:nsid w:val="675E5457"/>
     <w:multiLevelType w:val="multilevel"/>
     <w:tmpl w:val="922C1D10"/>
@@ -17933,7 +18699,7 @@
       </w:rPr>
     </w:lvl>
   </w:abstractNum>
-  <w:abstractNum w:abstractNumId="30">
+  <w:abstractNum w:abstractNumId="33">
     <w:nsid w:val="6B5E4782"/>
     <w:multiLevelType w:val="hybridMultilevel"/>
     <w:tmpl w:val="385218D0"/>
@@ -18046,7 +18812,7 @@
       </w:rPr>
     </w:lvl>
   </w:abstractNum>
-  <w:abstractNum w:abstractNumId="31">
+  <w:abstractNum w:abstractNumId="34">
     <w:nsid w:val="6C5C4F8B"/>
     <w:multiLevelType w:val="hybridMultilevel"/>
     <w:tmpl w:val="5B4AAA76"/>
@@ -18136,7 +18902,7 @@
       </w:pPr>
     </w:lvl>
   </w:abstractNum>
-  <w:abstractNum w:abstractNumId="32">
+  <w:abstractNum w:abstractNumId="35">
     <w:nsid w:val="70705461"/>
     <w:multiLevelType w:val="hybridMultilevel"/>
     <w:tmpl w:val="B29EF7E8"/>
@@ -18152,7 +18918,7 @@
         <w:rFonts w:ascii="Symbol" w:hAnsi="Symbol" w:hint="default"/>
       </w:rPr>
     </w:lvl>
-    <w:lvl w:ilvl="1" w:tplc="04090003" w:tentative="1">
+    <w:lvl w:ilvl="1" w:tplc="04090003">
       <w:start w:val="1"/>
       <w:numFmt w:val="bullet"/>
       <w:lvlText w:val="o"/>
@@ -18249,7 +19015,7 @@
       </w:rPr>
     </w:lvl>
   </w:abstractNum>
-  <w:abstractNum w:abstractNumId="33">
+  <w:abstractNum w:abstractNumId="36">
     <w:nsid w:val="772E6700"/>
     <w:multiLevelType w:val="hybridMultilevel"/>
     <w:tmpl w:val="5142B9BE"/>
@@ -18362,7 +19128,7 @@
       </w:rPr>
     </w:lvl>
   </w:abstractNum>
-  <w:abstractNum w:abstractNumId="34">
+  <w:abstractNum w:abstractNumId="37">
     <w:nsid w:val="77FD68E3"/>
     <w:multiLevelType w:val="hybridMultilevel"/>
     <w:tmpl w:val="F7562C30"/>
@@ -18475,7 +19241,7 @@
       </w:rPr>
     </w:lvl>
   </w:abstractNum>
-  <w:abstractNum w:abstractNumId="35">
+  <w:abstractNum w:abstractNumId="38">
     <w:nsid w:val="7A821EE0"/>
     <w:multiLevelType w:val="hybridMultilevel"/>
     <w:tmpl w:val="A2F4DB66"/>
@@ -18565,7 +19331,7 @@
       </w:pPr>
     </w:lvl>
   </w:abstractNum>
-  <w:abstractNum w:abstractNumId="36">
+  <w:abstractNum w:abstractNumId="39">
     <w:nsid w:val="7E8501E2"/>
     <w:multiLevelType w:val="hybridMultilevel"/>
     <w:tmpl w:val="CDF0EC04"/>
@@ -18679,115 +19445,124 @@
     </w:lvl>
   </w:abstractNum>
   <w:num w:numId="1">
-    <w:abstractNumId w:val="26"/>
+    <w:abstractNumId w:val="29"/>
   </w:num>
   <w:num w:numId="2">
+    <w:abstractNumId w:val="16"/>
+  </w:num>
+  <w:num w:numId="3">
+    <w:abstractNumId w:val="10"/>
+  </w:num>
+  <w:num w:numId="4">
+    <w:abstractNumId w:val="38"/>
+  </w:num>
+  <w:num w:numId="5">
+    <w:abstractNumId w:val="17"/>
+  </w:num>
+  <w:num w:numId="6">
+    <w:abstractNumId w:val="34"/>
+  </w:num>
+  <w:num w:numId="7">
+    <w:abstractNumId w:val="11"/>
+  </w:num>
+  <w:num w:numId="8">
+    <w:abstractNumId w:val="6"/>
+  </w:num>
+  <w:num w:numId="9">
+    <w:abstractNumId w:val="23"/>
+  </w:num>
+  <w:num w:numId="10">
+    <w:abstractNumId w:val="32"/>
+  </w:num>
+  <w:num w:numId="11">
+    <w:abstractNumId w:val="3"/>
+  </w:num>
+  <w:num w:numId="12">
+    <w:abstractNumId w:val="14"/>
+  </w:num>
+  <w:num w:numId="13">
+    <w:abstractNumId w:val="19"/>
+  </w:num>
+  <w:num w:numId="14">
+    <w:abstractNumId w:val="12"/>
+  </w:num>
+  <w:num w:numId="15">
     <w:abstractNumId w:val="15"/>
   </w:num>
-  <w:num w:numId="3">
-    <w:abstractNumId w:val="9"/>
-  </w:num>
-  <w:num w:numId="4">
-    <w:abstractNumId w:val="35"/>
-  </w:num>
-  <w:num w:numId="5">
-    <w:abstractNumId w:val="16"/>
-  </w:num>
-  <w:num w:numId="6">
-    <w:abstractNumId w:val="31"/>
-  </w:num>
-  <w:num w:numId="7">
-    <w:abstractNumId w:val="10"/>
-  </w:num>
-  <w:num w:numId="8">
-    <w:abstractNumId w:val="5"/>
-  </w:num>
-  <w:num w:numId="9">
-    <w:abstractNumId w:val="22"/>
-  </w:num>
-  <w:num w:numId="10">
-    <w:abstractNumId w:val="29"/>
-  </w:num>
-  <w:num w:numId="11">
-    <w:abstractNumId w:val="2"/>
-  </w:num>
-  <w:num w:numId="12">
-    <w:abstractNumId w:val="13"/>
-  </w:num>
-  <w:num w:numId="13">
-    <w:abstractNumId w:val="18"/>
-  </w:num>
-  <w:num w:numId="14">
-    <w:abstractNumId w:val="11"/>
-  </w:num>
-  <w:num w:numId="15">
-    <w:abstractNumId w:val="14"/>
-  </w:num>
   <w:num w:numId="16">
-    <w:abstractNumId w:val="36"/>
+    <w:abstractNumId w:val="39"/>
   </w:num>
   <w:num w:numId="17">
     <w:abstractNumId w:val="0"/>
   </w:num>
   <w:num w:numId="18">
-    <w:abstractNumId w:val="6"/>
+    <w:abstractNumId w:val="7"/>
   </w:num>
   <w:num w:numId="19">
-    <w:abstractNumId w:val="21"/>
+    <w:abstractNumId w:val="22"/>
   </w:num>
   <w:num w:numId="20">
-    <w:abstractNumId w:val="7"/>
+    <w:abstractNumId w:val="8"/>
   </w:num>
   <w:num w:numId="21">
-    <w:abstractNumId w:val="34"/>
+    <w:abstractNumId w:val="37"/>
   </w:num>
   <w:num w:numId="22">
-    <w:abstractNumId w:val="4"/>
+    <w:abstractNumId w:val="5"/>
   </w:num>
   <w:num w:numId="23">
-    <w:abstractNumId w:val="19"/>
+    <w:abstractNumId w:val="20"/>
   </w:num>
   <w:num w:numId="24">
-    <w:abstractNumId w:val="30"/>
+    <w:abstractNumId w:val="33"/>
   </w:num>
   <w:num w:numId="25">
-    <w:abstractNumId w:val="12"/>
+    <w:abstractNumId w:val="13"/>
   </w:num>
   <w:num w:numId="26">
     <w:abstractNumId w:val="1"/>
   </w:num>
   <w:num w:numId="27">
+    <w:abstractNumId w:val="31"/>
+  </w:num>
+  <w:num w:numId="28">
+    <w:abstractNumId w:val="24"/>
+  </w:num>
+  <w:num w:numId="29">
+    <w:abstractNumId w:val="36"/>
+  </w:num>
+  <w:num w:numId="30">
+    <w:abstractNumId w:val="30"/>
+  </w:num>
+  <w:num w:numId="31">
+    <w:abstractNumId w:val="25"/>
+  </w:num>
+  <w:num w:numId="32">
+    <w:abstractNumId w:val="4"/>
+  </w:num>
+  <w:num w:numId="33">
+    <w:abstractNumId w:val="21"/>
+  </w:num>
+  <w:num w:numId="34">
+    <w:abstractNumId w:val="35"/>
+  </w:num>
+  <w:num w:numId="35">
+    <w:abstractNumId w:val="18"/>
+  </w:num>
+  <w:num w:numId="36">
+    <w:abstractNumId w:val="9"/>
+  </w:num>
+  <w:num w:numId="37">
     <w:abstractNumId w:val="28"/>
   </w:num>
-  <w:num w:numId="28">
-    <w:abstractNumId w:val="23"/>
+  <w:num w:numId="38">
+    <w:abstractNumId w:val="26"/>
   </w:num>
-  <w:num w:numId="29">
-    <w:abstractNumId w:val="33"/>
-  </w:num>
-  <w:num w:numId="30">
+  <w:num w:numId="39">
     <w:abstractNumId w:val="27"/>
   </w:num>
-  <w:num w:numId="31">
-    <w:abstractNumId w:val="24"/>
-  </w:num>
-  <w:num w:numId="32">
-    <w:abstractNumId w:val="3"/>
-  </w:num>
-  <w:num w:numId="33">
-    <w:abstractNumId w:val="20"/>
-  </w:num>
-  <w:num w:numId="34">
-    <w:abstractNumId w:val="32"/>
-  </w:num>
-  <w:num w:numId="35">
-    <w:abstractNumId w:val="17"/>
-  </w:num>
-  <w:num w:numId="36">
-    <w:abstractNumId w:val="8"/>
-  </w:num>
-  <w:num w:numId="37">
-    <w:abstractNumId w:val="25"/>
+  <w:num w:numId="40">
+    <w:abstractNumId w:val="2"/>
   </w:num>
 </w:numbering>
 </file>
@@ -24352,7 +25127,7 @@
 </file>
 
 <file path=customXml/itemProps2.xml><?xml version="1.0" encoding="utf-8"?>
-<ds:datastoreItem xmlns:ds="http://schemas.openxmlformats.org/officeDocument/2006/customXml" ds:itemID="{0CA89598-F40C-9B4F-967E-BC54628E1FA0}">
+<ds:datastoreItem xmlns:ds="http://schemas.openxmlformats.org/officeDocument/2006/customXml" ds:itemID="{F5CE4064-C5DD-704C-B924-66B8C47BD476}">
   <ds:schemaRefs>
     <ds:schemaRef ds:uri="http://schemas.openxmlformats.org/officeDocument/2006/bibliography"/>
   </ds:schemaRefs>

</xml_diff>